<commit_message>
Task 2 half way
</commit_message>
<xml_diff>
--- a/2814ICT-7003ICT_Template_Assignment_Part 2 (1).docx
+++ b/2814ICT-7003ICT_Template_Assignment_Part 2 (1).docx
@@ -1,6 +1,6 @@
 
 <file path=word/document.xml><?xml version="1.0" encoding="utf-8"?>
-<w:document xmlns:wpc="http://schemas.microsoft.com/office/word/2010/wordprocessingCanvas" xmlns:cx="http://schemas.microsoft.com/office/drawing/2014/chartex" xmlns:cx1="http://schemas.microsoft.com/office/drawing/2015/9/8/chartex" xmlns:cx2="http://schemas.microsoft.com/office/drawing/2015/10/21/chartex" xmlns:cx3="http://schemas.microsoft.com/office/drawing/2016/5/9/chartex" xmlns:cx4="http://schemas.microsoft.com/office/drawing/2016/5/10/chartex" xmlns:cx5="http://schemas.microsoft.com/office/drawing/2016/5/11/chartex" xmlns:cx6="http://schemas.microsoft.com/office/drawing/2016/5/12/chartex" xmlns:cx7="http://schemas.microsoft.com/office/drawing/2016/5/13/chartex" xmlns:cx8="http://schemas.microsoft.com/office/drawing/2016/5/14/chartex" xmlns:mc="http://schemas.openxmlformats.org/markup-compatibility/2006" xmlns:aink="http://schemas.microsoft.com/office/drawing/2016/ink" xmlns:am3d="http://schemas.microsoft.com/office/drawing/2017/model3d" xmlns:o="urn:schemas-microsoft-com:office:office" xmlns:r="http://schemas.openxmlformats.org/officeDocument/2006/relationships" xmlns:m="http://schemas.openxmlformats.org/officeDocument/2006/math" xmlns:v="urn:schemas-microsoft-com:vml" xmlns:wp14="http://schemas.microsoft.com/office/word/2010/wordprocessingDrawing" xmlns:wp="http://schemas.openxmlformats.org/drawingml/2006/wordprocessingDrawing" xmlns:w10="urn:schemas-microsoft-com:office:word" xmlns:w="http://schemas.openxmlformats.org/wordprocessingml/2006/main" xmlns:w14="http://schemas.microsoft.com/office/word/2010/wordml" xmlns:w15="http://schemas.microsoft.com/office/word/2012/wordml" xmlns:w16cex="http://schemas.microsoft.com/office/word/2018/wordml/cex" xmlns:w16cid="http://schemas.microsoft.com/office/word/2016/wordml/cid" xmlns:w16="http://schemas.microsoft.com/office/word/2018/wordml" xmlns:w16se="http://schemas.microsoft.com/office/word/2015/wordml/symex" xmlns:wpg="http://schemas.microsoft.com/office/word/2010/wordprocessingGroup" xmlns:wpi="http://schemas.microsoft.com/office/word/2010/wordprocessingInk" xmlns:wne="http://schemas.microsoft.com/office/word/2006/wordml" xmlns:wps="http://schemas.microsoft.com/office/word/2010/wordprocessingShape" mc:Ignorable="w14 w15 w16se w16cid w16 w16cex wp14">
+<w:document xmlns:wpc="http://schemas.microsoft.com/office/word/2010/wordprocessingCanvas" xmlns:cx="http://schemas.microsoft.com/office/drawing/2014/chartex" xmlns:cx1="http://schemas.microsoft.com/office/drawing/2015/9/8/chartex" xmlns:cx2="http://schemas.microsoft.com/office/drawing/2015/10/21/chartex" xmlns:cx3="http://schemas.microsoft.com/office/drawing/2016/5/9/chartex" xmlns:cx4="http://schemas.microsoft.com/office/drawing/2016/5/10/chartex" xmlns:cx5="http://schemas.microsoft.com/office/drawing/2016/5/11/chartex" xmlns:cx6="http://schemas.microsoft.com/office/drawing/2016/5/12/chartex" xmlns:cx7="http://schemas.microsoft.com/office/drawing/2016/5/13/chartex" xmlns:cx8="http://schemas.microsoft.com/office/drawing/2016/5/14/chartex" xmlns:mc="http://schemas.openxmlformats.org/markup-compatibility/2006" xmlns:aink="http://schemas.microsoft.com/office/drawing/2016/ink" xmlns:am3d="http://schemas.microsoft.com/office/drawing/2017/model3d" xmlns:o="urn:schemas-microsoft-com:office:office" xmlns:r="http://schemas.openxmlformats.org/officeDocument/2006/relationships" xmlns:m="http://schemas.openxmlformats.org/officeDocument/2006/math" xmlns:v="urn:schemas-microsoft-com:vml" xmlns:wp14="http://schemas.microsoft.com/office/word/2010/wordprocessingDrawing" xmlns:wp="http://schemas.openxmlformats.org/drawingml/2006/wordprocessingDrawing" xmlns:w10="urn:schemas-microsoft-com:office:word" xmlns:w="http://schemas.openxmlformats.org/wordprocessingml/2006/main" xmlns:w14="http://schemas.microsoft.com/office/word/2010/wordml" xmlns:w15="http://schemas.microsoft.com/office/word/2012/wordml" xmlns:w16cid="http://schemas.microsoft.com/office/word/2016/wordml/cid" xmlns:w16se="http://schemas.microsoft.com/office/word/2015/wordml/symex" xmlns:wpg="http://schemas.microsoft.com/office/word/2010/wordprocessingGroup" xmlns:wpi="http://schemas.microsoft.com/office/word/2010/wordprocessingInk" xmlns:wne="http://schemas.microsoft.com/office/word/2006/wordml" xmlns:wps="http://schemas.microsoft.com/office/word/2010/wordprocessingShape" mc:Ignorable="w14 w15 w16se w16cid wp14">
   <w:body>
     <w:tbl>
       <w:tblPr>
@@ -238,7 +238,7 @@
                 <w:sz w:val="24"/>
                 <w:szCs w:val="24"/>
               </w:rPr>
-              <w:t>__</w:t>
+              <w:t>1</w:t>
             </w:r>
             <w:r>
               <w:rPr>
@@ -254,7 +254,7 @@
                 <w:sz w:val="24"/>
                 <w:szCs w:val="24"/>
               </w:rPr>
-              <w:t>__</w:t>
+              <w:t>20</w:t>
             </w:r>
           </w:p>
           <w:p>
@@ -309,7 +309,7 @@
                 <w:sz w:val="38"/>
                 <w:szCs w:val="48"/>
               </w:rPr>
-              <w:t xml:space="preserve">Designing a Database for </w:t>
+              <w:t>Designing a Database for</w:t>
             </w:r>
             <w:r>
               <w:rPr>
@@ -318,7 +318,7 @@
                 <w:sz w:val="38"/>
                 <w:szCs w:val="48"/>
               </w:rPr>
-              <w:t>_________</w:t>
+              <w:t xml:space="preserve"> Commonwealth Transport Services</w:t>
             </w:r>
             <w:r>
               <w:rPr>
@@ -1478,6 +1478,7 @@
           <w:rFonts w:ascii="Arial" w:hAnsi="Arial"/>
           <w:b/>
         </w:rPr>
+        <w:lastRenderedPageBreak/>
         <w:t xml:space="preserve">Note: </w:t>
       </w:r>
       <w:r>
@@ -1527,7 +1528,6 @@
           <w:sz w:val="28"/>
           <w:szCs w:val="14"/>
         </w:rPr>
-        <w:lastRenderedPageBreak/>
         <w:t>Table of Contents</w:t>
       </w:r>
       <w:bookmarkEnd w:id="0"/>
@@ -2382,6 +2382,7 @@
         <w:rPr>
           <w:b/>
         </w:rPr>
+        <w:lastRenderedPageBreak/>
         <w:t>Bibliography</w:t>
       </w:r>
       <w:bookmarkEnd w:id="3"/>
@@ -2469,7 +2470,7 @@
 </file>
 
 <file path=word/endnotes.xml><?xml version="1.0" encoding="utf-8"?>
-<w:endnotes xmlns:wpc="http://schemas.microsoft.com/office/word/2010/wordprocessingCanvas" xmlns:cx="http://schemas.microsoft.com/office/drawing/2014/chartex" xmlns:cx1="http://schemas.microsoft.com/office/drawing/2015/9/8/chartex" xmlns:cx2="http://schemas.microsoft.com/office/drawing/2015/10/21/chartex" xmlns:cx3="http://schemas.microsoft.com/office/drawing/2016/5/9/chartex" xmlns:cx4="http://schemas.microsoft.com/office/drawing/2016/5/10/chartex" xmlns:cx5="http://schemas.microsoft.com/office/drawing/2016/5/11/chartex" xmlns:cx6="http://schemas.microsoft.com/office/drawing/2016/5/12/chartex" xmlns:cx7="http://schemas.microsoft.com/office/drawing/2016/5/13/chartex" xmlns:cx8="http://schemas.microsoft.com/office/drawing/2016/5/14/chartex" xmlns:mc="http://schemas.openxmlformats.org/markup-compatibility/2006" xmlns:aink="http://schemas.microsoft.com/office/drawing/2016/ink" xmlns:am3d="http://schemas.microsoft.com/office/drawing/2017/model3d" xmlns:o="urn:schemas-microsoft-com:office:office" xmlns:r="http://schemas.openxmlformats.org/officeDocument/2006/relationships" xmlns:m="http://schemas.openxmlformats.org/officeDocument/2006/math" xmlns:v="urn:schemas-microsoft-com:vml" xmlns:wp14="http://schemas.microsoft.com/office/word/2010/wordprocessingDrawing" xmlns:wp="http://schemas.openxmlformats.org/drawingml/2006/wordprocessingDrawing" xmlns:w10="urn:schemas-microsoft-com:office:word" xmlns:w="http://schemas.openxmlformats.org/wordprocessingml/2006/main" xmlns:w14="http://schemas.microsoft.com/office/word/2010/wordml" xmlns:w15="http://schemas.microsoft.com/office/word/2012/wordml" xmlns:w16cex="http://schemas.microsoft.com/office/word/2018/wordml/cex" xmlns:w16cid="http://schemas.microsoft.com/office/word/2016/wordml/cid" xmlns:w16="http://schemas.microsoft.com/office/word/2018/wordml" xmlns:w16se="http://schemas.microsoft.com/office/word/2015/wordml/symex" xmlns:wpg="http://schemas.microsoft.com/office/word/2010/wordprocessingGroup" xmlns:wpi="http://schemas.microsoft.com/office/word/2010/wordprocessingInk" xmlns:wne="http://schemas.microsoft.com/office/word/2006/wordml" xmlns:wps="http://schemas.microsoft.com/office/word/2010/wordprocessingShape" mc:Ignorable="w14 w15 w16se w16cid w16 w16cex wp14">
+<w:endnotes xmlns:wpc="http://schemas.microsoft.com/office/word/2010/wordprocessingCanvas" xmlns:cx="http://schemas.microsoft.com/office/drawing/2014/chartex" xmlns:cx1="http://schemas.microsoft.com/office/drawing/2015/9/8/chartex" xmlns:cx2="http://schemas.microsoft.com/office/drawing/2015/10/21/chartex" xmlns:cx3="http://schemas.microsoft.com/office/drawing/2016/5/9/chartex" xmlns:cx4="http://schemas.microsoft.com/office/drawing/2016/5/10/chartex" xmlns:cx5="http://schemas.microsoft.com/office/drawing/2016/5/11/chartex" xmlns:cx6="http://schemas.microsoft.com/office/drawing/2016/5/12/chartex" xmlns:cx7="http://schemas.microsoft.com/office/drawing/2016/5/13/chartex" xmlns:cx8="http://schemas.microsoft.com/office/drawing/2016/5/14/chartex" xmlns:mc="http://schemas.openxmlformats.org/markup-compatibility/2006" xmlns:aink="http://schemas.microsoft.com/office/drawing/2016/ink" xmlns:am3d="http://schemas.microsoft.com/office/drawing/2017/model3d" xmlns:o="urn:schemas-microsoft-com:office:office" xmlns:r="http://schemas.openxmlformats.org/officeDocument/2006/relationships" xmlns:m="http://schemas.openxmlformats.org/officeDocument/2006/math" xmlns:v="urn:schemas-microsoft-com:vml" xmlns:wp14="http://schemas.microsoft.com/office/word/2010/wordprocessingDrawing" xmlns:wp="http://schemas.openxmlformats.org/drawingml/2006/wordprocessingDrawing" xmlns:w10="urn:schemas-microsoft-com:office:word" xmlns:w="http://schemas.openxmlformats.org/wordprocessingml/2006/main" xmlns:w14="http://schemas.microsoft.com/office/word/2010/wordml" xmlns:w15="http://schemas.microsoft.com/office/word/2012/wordml" xmlns:w16cid="http://schemas.microsoft.com/office/word/2016/wordml/cid" xmlns:w16se="http://schemas.microsoft.com/office/word/2015/wordml/symex" xmlns:wpg="http://schemas.microsoft.com/office/word/2010/wordprocessingGroup" xmlns:wpi="http://schemas.microsoft.com/office/word/2010/wordprocessingInk" xmlns:wne="http://schemas.microsoft.com/office/word/2006/wordml" xmlns:wps="http://schemas.microsoft.com/office/word/2010/wordprocessingShape" mc:Ignorable="w14 w15 w16se w16cid wp14">
   <w:endnote w:type="separator" w:id="-1">
     <w:p>
       <w:r>
@@ -2488,7 +2489,7 @@
 </file>
 
 <file path=word/footer1.xml><?xml version="1.0" encoding="utf-8"?>
-<w:ftr xmlns:wpc="http://schemas.microsoft.com/office/word/2010/wordprocessingCanvas" xmlns:cx="http://schemas.microsoft.com/office/drawing/2014/chartex" xmlns:cx1="http://schemas.microsoft.com/office/drawing/2015/9/8/chartex" xmlns:cx2="http://schemas.microsoft.com/office/drawing/2015/10/21/chartex" xmlns:cx3="http://schemas.microsoft.com/office/drawing/2016/5/9/chartex" xmlns:cx4="http://schemas.microsoft.com/office/drawing/2016/5/10/chartex" xmlns:cx5="http://schemas.microsoft.com/office/drawing/2016/5/11/chartex" xmlns:cx6="http://schemas.microsoft.com/office/drawing/2016/5/12/chartex" xmlns:cx7="http://schemas.microsoft.com/office/drawing/2016/5/13/chartex" xmlns:cx8="http://schemas.microsoft.com/office/drawing/2016/5/14/chartex" xmlns:mc="http://schemas.openxmlformats.org/markup-compatibility/2006" xmlns:aink="http://schemas.microsoft.com/office/drawing/2016/ink" xmlns:am3d="http://schemas.microsoft.com/office/drawing/2017/model3d" xmlns:o="urn:schemas-microsoft-com:office:office" xmlns:r="http://schemas.openxmlformats.org/officeDocument/2006/relationships" xmlns:m="http://schemas.openxmlformats.org/officeDocument/2006/math" xmlns:v="urn:schemas-microsoft-com:vml" xmlns:wp14="http://schemas.microsoft.com/office/word/2010/wordprocessingDrawing" xmlns:wp="http://schemas.openxmlformats.org/drawingml/2006/wordprocessingDrawing" xmlns:w10="urn:schemas-microsoft-com:office:word" xmlns:w="http://schemas.openxmlformats.org/wordprocessingml/2006/main" xmlns:w14="http://schemas.microsoft.com/office/word/2010/wordml" xmlns:w15="http://schemas.microsoft.com/office/word/2012/wordml" xmlns:w16cex="http://schemas.microsoft.com/office/word/2018/wordml/cex" xmlns:w16cid="http://schemas.microsoft.com/office/word/2016/wordml/cid" xmlns:w16="http://schemas.microsoft.com/office/word/2018/wordml" xmlns:w16se="http://schemas.microsoft.com/office/word/2015/wordml/symex" xmlns:wpg="http://schemas.microsoft.com/office/word/2010/wordprocessingGroup" xmlns:wpi="http://schemas.microsoft.com/office/word/2010/wordprocessingInk" xmlns:wne="http://schemas.microsoft.com/office/word/2006/wordml" xmlns:wps="http://schemas.microsoft.com/office/word/2010/wordprocessingShape" mc:Ignorable="w14 w15 w16se w16cid w16 w16cex wp14">
+<w:ftr xmlns:wpc="http://schemas.microsoft.com/office/word/2010/wordprocessingCanvas" xmlns:cx="http://schemas.microsoft.com/office/drawing/2014/chartex" xmlns:cx1="http://schemas.microsoft.com/office/drawing/2015/9/8/chartex" xmlns:cx2="http://schemas.microsoft.com/office/drawing/2015/10/21/chartex" xmlns:cx3="http://schemas.microsoft.com/office/drawing/2016/5/9/chartex" xmlns:cx4="http://schemas.microsoft.com/office/drawing/2016/5/10/chartex" xmlns:cx5="http://schemas.microsoft.com/office/drawing/2016/5/11/chartex" xmlns:cx6="http://schemas.microsoft.com/office/drawing/2016/5/12/chartex" xmlns:cx7="http://schemas.microsoft.com/office/drawing/2016/5/13/chartex" xmlns:cx8="http://schemas.microsoft.com/office/drawing/2016/5/14/chartex" xmlns:mc="http://schemas.openxmlformats.org/markup-compatibility/2006" xmlns:aink="http://schemas.microsoft.com/office/drawing/2016/ink" xmlns:am3d="http://schemas.microsoft.com/office/drawing/2017/model3d" xmlns:o="urn:schemas-microsoft-com:office:office" xmlns:r="http://schemas.openxmlformats.org/officeDocument/2006/relationships" xmlns:m="http://schemas.openxmlformats.org/officeDocument/2006/math" xmlns:v="urn:schemas-microsoft-com:vml" xmlns:wp14="http://schemas.microsoft.com/office/word/2010/wordprocessingDrawing" xmlns:wp="http://schemas.openxmlformats.org/drawingml/2006/wordprocessingDrawing" xmlns:w10="urn:schemas-microsoft-com:office:word" xmlns:w="http://schemas.openxmlformats.org/wordprocessingml/2006/main" xmlns:w14="http://schemas.microsoft.com/office/word/2010/wordml" xmlns:w15="http://schemas.microsoft.com/office/word/2012/wordml" xmlns:w16cid="http://schemas.microsoft.com/office/word/2016/wordml/cid" xmlns:w16se="http://schemas.microsoft.com/office/word/2015/wordml/symex" xmlns:wpg="http://schemas.microsoft.com/office/word/2010/wordprocessingGroup" xmlns:wpi="http://schemas.microsoft.com/office/word/2010/wordprocessingInk" xmlns:wne="http://schemas.microsoft.com/office/word/2006/wordml" xmlns:wps="http://schemas.microsoft.com/office/word/2010/wordprocessingShape" mc:Ignorable="w14 w15 w16se w16cid wp14">
   <w:p>
     <w:pPr>
       <w:pStyle w:val="Footer"/>
@@ -2606,7 +2607,7 @@
 </file>
 
 <file path=word/footer2.xml><?xml version="1.0" encoding="utf-8"?>
-<w:ftr xmlns:wpc="http://schemas.microsoft.com/office/word/2010/wordprocessingCanvas" xmlns:cx="http://schemas.microsoft.com/office/drawing/2014/chartex" xmlns:cx1="http://schemas.microsoft.com/office/drawing/2015/9/8/chartex" xmlns:cx2="http://schemas.microsoft.com/office/drawing/2015/10/21/chartex" xmlns:cx3="http://schemas.microsoft.com/office/drawing/2016/5/9/chartex" xmlns:cx4="http://schemas.microsoft.com/office/drawing/2016/5/10/chartex" xmlns:cx5="http://schemas.microsoft.com/office/drawing/2016/5/11/chartex" xmlns:cx6="http://schemas.microsoft.com/office/drawing/2016/5/12/chartex" xmlns:cx7="http://schemas.microsoft.com/office/drawing/2016/5/13/chartex" xmlns:cx8="http://schemas.microsoft.com/office/drawing/2016/5/14/chartex" xmlns:mc="http://schemas.openxmlformats.org/markup-compatibility/2006" xmlns:aink="http://schemas.microsoft.com/office/drawing/2016/ink" xmlns:am3d="http://schemas.microsoft.com/office/drawing/2017/model3d" xmlns:o="urn:schemas-microsoft-com:office:office" xmlns:r="http://schemas.openxmlformats.org/officeDocument/2006/relationships" xmlns:m="http://schemas.openxmlformats.org/officeDocument/2006/math" xmlns:v="urn:schemas-microsoft-com:vml" xmlns:wp14="http://schemas.microsoft.com/office/word/2010/wordprocessingDrawing" xmlns:wp="http://schemas.openxmlformats.org/drawingml/2006/wordprocessingDrawing" xmlns:w10="urn:schemas-microsoft-com:office:word" xmlns:w="http://schemas.openxmlformats.org/wordprocessingml/2006/main" xmlns:w14="http://schemas.microsoft.com/office/word/2010/wordml" xmlns:w15="http://schemas.microsoft.com/office/word/2012/wordml" xmlns:w16cex="http://schemas.microsoft.com/office/word/2018/wordml/cex" xmlns:w16cid="http://schemas.microsoft.com/office/word/2016/wordml/cid" xmlns:w16="http://schemas.microsoft.com/office/word/2018/wordml" xmlns:w16se="http://schemas.microsoft.com/office/word/2015/wordml/symex" xmlns:wpg="http://schemas.microsoft.com/office/word/2010/wordprocessingGroup" xmlns:wpi="http://schemas.microsoft.com/office/word/2010/wordprocessingInk" xmlns:wne="http://schemas.microsoft.com/office/word/2006/wordml" xmlns:wps="http://schemas.microsoft.com/office/word/2010/wordprocessingShape" mc:Ignorable="w14 w15 w16se w16cid w16 w16cex wp14">
+<w:ftr xmlns:wpc="http://schemas.microsoft.com/office/word/2010/wordprocessingCanvas" xmlns:cx="http://schemas.microsoft.com/office/drawing/2014/chartex" xmlns:cx1="http://schemas.microsoft.com/office/drawing/2015/9/8/chartex" xmlns:cx2="http://schemas.microsoft.com/office/drawing/2015/10/21/chartex" xmlns:cx3="http://schemas.microsoft.com/office/drawing/2016/5/9/chartex" xmlns:cx4="http://schemas.microsoft.com/office/drawing/2016/5/10/chartex" xmlns:cx5="http://schemas.microsoft.com/office/drawing/2016/5/11/chartex" xmlns:cx6="http://schemas.microsoft.com/office/drawing/2016/5/12/chartex" xmlns:cx7="http://schemas.microsoft.com/office/drawing/2016/5/13/chartex" xmlns:cx8="http://schemas.microsoft.com/office/drawing/2016/5/14/chartex" xmlns:mc="http://schemas.openxmlformats.org/markup-compatibility/2006" xmlns:aink="http://schemas.microsoft.com/office/drawing/2016/ink" xmlns:am3d="http://schemas.microsoft.com/office/drawing/2017/model3d" xmlns:o="urn:schemas-microsoft-com:office:office" xmlns:r="http://schemas.openxmlformats.org/officeDocument/2006/relationships" xmlns:m="http://schemas.openxmlformats.org/officeDocument/2006/math" xmlns:v="urn:schemas-microsoft-com:vml" xmlns:wp14="http://schemas.microsoft.com/office/word/2010/wordprocessingDrawing" xmlns:wp="http://schemas.openxmlformats.org/drawingml/2006/wordprocessingDrawing" xmlns:w10="urn:schemas-microsoft-com:office:word" xmlns:w="http://schemas.openxmlformats.org/wordprocessingml/2006/main" xmlns:w14="http://schemas.microsoft.com/office/word/2010/wordml" xmlns:w15="http://schemas.microsoft.com/office/word/2012/wordml" xmlns:w16cid="http://schemas.microsoft.com/office/word/2016/wordml/cid" xmlns:w16se="http://schemas.microsoft.com/office/word/2015/wordml/symex" xmlns:wpg="http://schemas.microsoft.com/office/word/2010/wordprocessingGroup" xmlns:wpi="http://schemas.microsoft.com/office/word/2010/wordprocessingInk" xmlns:wne="http://schemas.microsoft.com/office/word/2006/wordml" xmlns:wps="http://schemas.microsoft.com/office/word/2010/wordprocessingShape" mc:Ignorable="w14 w15 w16se w16cid wp14">
   <w:p>
     <w:pPr>
       <w:pStyle w:val="Footer"/>
@@ -2666,7 +2667,7 @@
 </file>
 
 <file path=word/footnotes.xml><?xml version="1.0" encoding="utf-8"?>
-<w:footnotes xmlns:wpc="http://schemas.microsoft.com/office/word/2010/wordprocessingCanvas" xmlns:cx="http://schemas.microsoft.com/office/drawing/2014/chartex" xmlns:cx1="http://schemas.microsoft.com/office/drawing/2015/9/8/chartex" xmlns:cx2="http://schemas.microsoft.com/office/drawing/2015/10/21/chartex" xmlns:cx3="http://schemas.microsoft.com/office/drawing/2016/5/9/chartex" xmlns:cx4="http://schemas.microsoft.com/office/drawing/2016/5/10/chartex" xmlns:cx5="http://schemas.microsoft.com/office/drawing/2016/5/11/chartex" xmlns:cx6="http://schemas.microsoft.com/office/drawing/2016/5/12/chartex" xmlns:cx7="http://schemas.microsoft.com/office/drawing/2016/5/13/chartex" xmlns:cx8="http://schemas.microsoft.com/office/drawing/2016/5/14/chartex" xmlns:mc="http://schemas.openxmlformats.org/markup-compatibility/2006" xmlns:aink="http://schemas.microsoft.com/office/drawing/2016/ink" xmlns:am3d="http://schemas.microsoft.com/office/drawing/2017/model3d" xmlns:o="urn:schemas-microsoft-com:office:office" xmlns:r="http://schemas.openxmlformats.org/officeDocument/2006/relationships" xmlns:m="http://schemas.openxmlformats.org/officeDocument/2006/math" xmlns:v="urn:schemas-microsoft-com:vml" xmlns:wp14="http://schemas.microsoft.com/office/word/2010/wordprocessingDrawing" xmlns:wp="http://schemas.openxmlformats.org/drawingml/2006/wordprocessingDrawing" xmlns:w10="urn:schemas-microsoft-com:office:word" xmlns:w="http://schemas.openxmlformats.org/wordprocessingml/2006/main" xmlns:w14="http://schemas.microsoft.com/office/word/2010/wordml" xmlns:w15="http://schemas.microsoft.com/office/word/2012/wordml" xmlns:w16cex="http://schemas.microsoft.com/office/word/2018/wordml/cex" xmlns:w16cid="http://schemas.microsoft.com/office/word/2016/wordml/cid" xmlns:w16="http://schemas.microsoft.com/office/word/2018/wordml" xmlns:w16se="http://schemas.microsoft.com/office/word/2015/wordml/symex" xmlns:wpg="http://schemas.microsoft.com/office/word/2010/wordprocessingGroup" xmlns:wpi="http://schemas.microsoft.com/office/word/2010/wordprocessingInk" xmlns:wne="http://schemas.microsoft.com/office/word/2006/wordml" xmlns:wps="http://schemas.microsoft.com/office/word/2010/wordprocessingShape" mc:Ignorable="w14 w15 w16se w16cid w16 w16cex wp14">
+<w:footnotes xmlns:wpc="http://schemas.microsoft.com/office/word/2010/wordprocessingCanvas" xmlns:cx="http://schemas.microsoft.com/office/drawing/2014/chartex" xmlns:cx1="http://schemas.microsoft.com/office/drawing/2015/9/8/chartex" xmlns:cx2="http://schemas.microsoft.com/office/drawing/2015/10/21/chartex" xmlns:cx3="http://schemas.microsoft.com/office/drawing/2016/5/9/chartex" xmlns:cx4="http://schemas.microsoft.com/office/drawing/2016/5/10/chartex" xmlns:cx5="http://schemas.microsoft.com/office/drawing/2016/5/11/chartex" xmlns:cx6="http://schemas.microsoft.com/office/drawing/2016/5/12/chartex" xmlns:cx7="http://schemas.microsoft.com/office/drawing/2016/5/13/chartex" xmlns:cx8="http://schemas.microsoft.com/office/drawing/2016/5/14/chartex" xmlns:mc="http://schemas.openxmlformats.org/markup-compatibility/2006" xmlns:aink="http://schemas.microsoft.com/office/drawing/2016/ink" xmlns:am3d="http://schemas.microsoft.com/office/drawing/2017/model3d" xmlns:o="urn:schemas-microsoft-com:office:office" xmlns:r="http://schemas.openxmlformats.org/officeDocument/2006/relationships" xmlns:m="http://schemas.openxmlformats.org/officeDocument/2006/math" xmlns:v="urn:schemas-microsoft-com:vml" xmlns:wp14="http://schemas.microsoft.com/office/word/2010/wordprocessingDrawing" xmlns:wp="http://schemas.openxmlformats.org/drawingml/2006/wordprocessingDrawing" xmlns:w10="urn:schemas-microsoft-com:office:word" xmlns:w="http://schemas.openxmlformats.org/wordprocessingml/2006/main" xmlns:w14="http://schemas.microsoft.com/office/word/2010/wordml" xmlns:w15="http://schemas.microsoft.com/office/word/2012/wordml" xmlns:w16cid="http://schemas.microsoft.com/office/word/2016/wordml/cid" xmlns:w16se="http://schemas.microsoft.com/office/word/2015/wordml/symex" xmlns:wpg="http://schemas.microsoft.com/office/word/2010/wordprocessingGroup" xmlns:wpi="http://schemas.microsoft.com/office/word/2010/wordprocessingInk" xmlns:wne="http://schemas.microsoft.com/office/word/2006/wordml" xmlns:wps="http://schemas.microsoft.com/office/word/2010/wordprocessingShape" mc:Ignorable="w14 w15 w16se w16cid wp14">
   <w:footnote w:type="separator" w:id="-1">
     <w:p>
       <w:r>
@@ -2685,7 +2686,7 @@
 </file>
 
 <file path=word/numbering.xml><?xml version="1.0" encoding="utf-8"?>
-<w:numbering xmlns:wpc="http://schemas.microsoft.com/office/word/2010/wordprocessingCanvas" xmlns:cx="http://schemas.microsoft.com/office/drawing/2014/chartex" xmlns:cx1="http://schemas.microsoft.com/office/drawing/2015/9/8/chartex" xmlns:cx2="http://schemas.microsoft.com/office/drawing/2015/10/21/chartex" xmlns:cx3="http://schemas.microsoft.com/office/drawing/2016/5/9/chartex" xmlns:cx4="http://schemas.microsoft.com/office/drawing/2016/5/10/chartex" xmlns:cx5="http://schemas.microsoft.com/office/drawing/2016/5/11/chartex" xmlns:cx6="http://schemas.microsoft.com/office/drawing/2016/5/12/chartex" xmlns:cx7="http://schemas.microsoft.com/office/drawing/2016/5/13/chartex" xmlns:cx8="http://schemas.microsoft.com/office/drawing/2016/5/14/chartex" xmlns:mc="http://schemas.openxmlformats.org/markup-compatibility/2006" xmlns:aink="http://schemas.microsoft.com/office/drawing/2016/ink" xmlns:am3d="http://schemas.microsoft.com/office/drawing/2017/model3d" xmlns:o="urn:schemas-microsoft-com:office:office" xmlns:r="http://schemas.openxmlformats.org/officeDocument/2006/relationships" xmlns:m="http://schemas.openxmlformats.org/officeDocument/2006/math" xmlns:v="urn:schemas-microsoft-com:vml" xmlns:wp14="http://schemas.microsoft.com/office/word/2010/wordprocessingDrawing" xmlns:wp="http://schemas.openxmlformats.org/drawingml/2006/wordprocessingDrawing" xmlns:w10="urn:schemas-microsoft-com:office:word" xmlns:w="http://schemas.openxmlformats.org/wordprocessingml/2006/main" xmlns:w14="http://schemas.microsoft.com/office/word/2010/wordml" xmlns:w15="http://schemas.microsoft.com/office/word/2012/wordml" xmlns:w16cex="http://schemas.microsoft.com/office/word/2018/wordml/cex" xmlns:w16cid="http://schemas.microsoft.com/office/word/2016/wordml/cid" xmlns:w16="http://schemas.microsoft.com/office/word/2018/wordml" xmlns:w16se="http://schemas.microsoft.com/office/word/2015/wordml/symex" xmlns:wpg="http://schemas.microsoft.com/office/word/2010/wordprocessingGroup" xmlns:wpi="http://schemas.microsoft.com/office/word/2010/wordprocessingInk" xmlns:wne="http://schemas.microsoft.com/office/word/2006/wordml" xmlns:wps="http://schemas.microsoft.com/office/word/2010/wordprocessingShape" mc:Ignorable="w14 w15 w16se w16cid w16 w16cex wp14">
+<w:numbering xmlns:wpc="http://schemas.microsoft.com/office/word/2010/wordprocessingCanvas" xmlns:cx="http://schemas.microsoft.com/office/drawing/2014/chartex" xmlns:cx1="http://schemas.microsoft.com/office/drawing/2015/9/8/chartex" xmlns:cx2="http://schemas.microsoft.com/office/drawing/2015/10/21/chartex" xmlns:cx3="http://schemas.microsoft.com/office/drawing/2016/5/9/chartex" xmlns:cx4="http://schemas.microsoft.com/office/drawing/2016/5/10/chartex" xmlns:cx5="http://schemas.microsoft.com/office/drawing/2016/5/11/chartex" xmlns:cx6="http://schemas.microsoft.com/office/drawing/2016/5/12/chartex" xmlns:cx7="http://schemas.microsoft.com/office/drawing/2016/5/13/chartex" xmlns:cx8="http://schemas.microsoft.com/office/drawing/2016/5/14/chartex" xmlns:mc="http://schemas.openxmlformats.org/markup-compatibility/2006" xmlns:aink="http://schemas.microsoft.com/office/drawing/2016/ink" xmlns:am3d="http://schemas.microsoft.com/office/drawing/2017/model3d" xmlns:o="urn:schemas-microsoft-com:office:office" xmlns:r="http://schemas.openxmlformats.org/officeDocument/2006/relationships" xmlns:m="http://schemas.openxmlformats.org/officeDocument/2006/math" xmlns:v="urn:schemas-microsoft-com:vml" xmlns:wp14="http://schemas.microsoft.com/office/word/2010/wordprocessingDrawing" xmlns:wp="http://schemas.openxmlformats.org/drawingml/2006/wordprocessingDrawing" xmlns:w10="urn:schemas-microsoft-com:office:word" xmlns:w="http://schemas.openxmlformats.org/wordprocessingml/2006/main" xmlns:w14="http://schemas.microsoft.com/office/word/2010/wordml" xmlns:w15="http://schemas.microsoft.com/office/word/2012/wordml" xmlns:w16cid="http://schemas.microsoft.com/office/word/2016/wordml/cid" xmlns:w16se="http://schemas.microsoft.com/office/word/2015/wordml/symex" xmlns:wpg="http://schemas.microsoft.com/office/word/2010/wordprocessingGroup" xmlns:wpi="http://schemas.microsoft.com/office/word/2010/wordprocessingInk" xmlns:wne="http://schemas.microsoft.com/office/word/2006/wordml" xmlns:wps="http://schemas.microsoft.com/office/word/2010/wordprocessingShape" mc:Ignorable="w14 w15 w16se w16cid wp14">
   <w:abstractNum w:abstractNumId="0" w15:restartNumberingAfterBreak="0">
     <w:nsid w:val="03546EFA"/>
     <w:multiLevelType w:val="hybridMultilevel"/>
@@ -5268,7 +5269,7 @@
 </file>
 
 <file path=word/styles.xml><?xml version="1.0" encoding="utf-8"?>
-<w:styles xmlns:mc="http://schemas.openxmlformats.org/markup-compatibility/2006" xmlns:r="http://schemas.openxmlformats.org/officeDocument/2006/relationships" xmlns:w="http://schemas.openxmlformats.org/wordprocessingml/2006/main" xmlns:w14="http://schemas.microsoft.com/office/word/2010/wordml" xmlns:w15="http://schemas.microsoft.com/office/word/2012/wordml" xmlns:w16cex="http://schemas.microsoft.com/office/word/2018/wordml/cex" xmlns:w16cid="http://schemas.microsoft.com/office/word/2016/wordml/cid" xmlns:w16="http://schemas.microsoft.com/office/word/2018/wordml" xmlns:w16se="http://schemas.microsoft.com/office/word/2015/wordml/symex" mc:Ignorable="w14 w15 w16se w16cid w16 w16cex">
+<w:styles xmlns:mc="http://schemas.openxmlformats.org/markup-compatibility/2006" xmlns:r="http://schemas.openxmlformats.org/officeDocument/2006/relationships" xmlns:w="http://schemas.openxmlformats.org/wordprocessingml/2006/main" xmlns:w14="http://schemas.microsoft.com/office/word/2010/wordml" xmlns:w15="http://schemas.microsoft.com/office/word/2012/wordml" xmlns:w16cid="http://schemas.microsoft.com/office/word/2016/wordml/cid" xmlns:w16se="http://schemas.microsoft.com/office/word/2015/wordml/symex" mc:Ignorable="w14 w15 w16se w16cid">
   <w:docDefaults>
     <w:rPrDefault>
       <w:rPr>

</xml_diff>